<commit_message>
doc: chages & deleted temps
</commit_message>
<xml_diff>
--- a/Документация/Технологическая практика/ТП Сятковский Отчет.docx
+++ b/Документация/Технологическая практика/ТП Сятковский Отчет.docx
@@ -11504,6 +11504,7 @@
       <w:bookmarkEnd w:id="51"/>
     </w:p>
     <w:p>
+      <w:bookmarkStart w:id="52" w:name="_Hlk121660779"/>
       <w:r>
         <w:t>Тестирование программного обеспечения – процесс исследования, испытания программного обеспечения (ПО) с целью получения информации о качестве продукта.</w:t>
       </w:r>
@@ -11569,6 +11570,8 @@
           <w:bCs/>
         </w:rPr>
       </w:pPr>
+      <w:bookmarkStart w:id="53" w:name="_Hlk121660750"/>
+      <w:bookmarkEnd w:id="52"/>
       <w:r>
         <w:rPr>
           <w:bCs/>
@@ -11589,6 +11592,7 @@
         <w:t>.</w:t>
       </w:r>
     </w:p>
+    <w:bookmarkEnd w:id="53"/>
     <w:p>
       <w:pPr>
         <w:pStyle w:val="Heading2"/>
@@ -11597,11 +11601,11 @@
       <w:r>
         <w:t xml:space="preserve"> </w:t>
       </w:r>
-      <w:bookmarkStart w:id="52" w:name="_Toc120408417"/>
+      <w:bookmarkStart w:id="54" w:name="_Toc120408417"/>
       <w:r>
         <w:t>Установка и эксплуатация ПО</w:t>
       </w:r>
-      <w:bookmarkEnd w:id="52"/>
+      <w:bookmarkEnd w:id="54"/>
     </w:p>
     <w:p>
       <w:pPr>
@@ -11793,11 +11797,11 @@
       <w:pPr>
         <w:pStyle w:val="Heading2"/>
       </w:pPr>
-      <w:bookmarkStart w:id="53" w:name="_Toc120408418"/>
+      <w:bookmarkStart w:id="55" w:name="_Toc120408418"/>
       <w:r>
         <w:t>Выводы по второму разделу</w:t>
       </w:r>
-      <w:bookmarkEnd w:id="53"/>
+      <w:bookmarkEnd w:id="55"/>
     </w:p>
     <w:p>
       <w:pPr>
@@ -11928,16 +11932,16 @@
           <w:numId w:val="0"/>
         </w:numPr>
       </w:pPr>
-      <w:bookmarkStart w:id="54" w:name="_Toc475895947"/>
-      <w:bookmarkStart w:id="55" w:name="_Toc59965425"/>
-      <w:bookmarkStart w:id="56" w:name="_Toc120408419"/>
+      <w:bookmarkStart w:id="56" w:name="_Toc475895947"/>
+      <w:bookmarkStart w:id="57" w:name="_Toc59965425"/>
+      <w:bookmarkStart w:id="58" w:name="_Toc120408419"/>
       <w:r>
         <w:lastRenderedPageBreak/>
         <w:t>СПИСОК ИСПОЛЬЗОВАННЫХ ИСТОЧНИКОВ</w:t>
       </w:r>
-      <w:bookmarkEnd w:id="54"/>
-      <w:bookmarkEnd w:id="55"/>
       <w:bookmarkEnd w:id="56"/>
+      <w:bookmarkEnd w:id="57"/>
+      <w:bookmarkEnd w:id="58"/>
       <w:r>
         <w:t xml:space="preserve"> </w:t>
       </w:r>
@@ -12331,10 +12335,10 @@
           <w:shd w:val="clear" w:color="auto" w:fill="FFFFFF"/>
         </w:rPr>
       </w:pPr>
-      <w:bookmarkStart w:id="57" w:name="_Toc475895948"/>
-      <w:bookmarkStart w:id="58" w:name="_Toc59965426"/>
-      <w:bookmarkStart w:id="59" w:name="_Toc120408420"/>
-      <w:bookmarkStart w:id="60" w:name="_Toc59965427"/>
+      <w:bookmarkStart w:id="59" w:name="_Toc475895948"/>
+      <w:bookmarkStart w:id="60" w:name="_Toc59965426"/>
+      <w:bookmarkStart w:id="61" w:name="_Toc120408420"/>
+      <w:bookmarkStart w:id="62" w:name="_Toc59965427"/>
       <w:r>
         <w:rPr>
           <w:color w:val="000000"/>
@@ -12576,8 +12580,8 @@
       <w:r>
         <w:br/>
       </w:r>
-      <w:bookmarkEnd w:id="57"/>
-      <w:bookmarkEnd w:id="58"/>
+      <w:bookmarkEnd w:id="59"/>
+      <w:bookmarkEnd w:id="60"/>
       <w:r>
         <w:rPr>
           <w:lang w:val="be-BY"/>
@@ -12587,7 +12591,7 @@
       <w:r>
         <w:t>иаграмма вариантов использования</w:t>
       </w:r>
-      <w:bookmarkEnd w:id="59"/>
+      <w:bookmarkEnd w:id="61"/>
     </w:p>
     <w:p>
       <w:pPr>
@@ -12657,7 +12661,7 @@
         <w:ind w:left="-284" w:firstLine="0"/>
         <w:jc w:val="center"/>
       </w:pPr>
-      <w:bookmarkStart w:id="61" w:name="_Hlk104858242"/>
+      <w:bookmarkStart w:id="63" w:name="_Hlk104858242"/>
       <w:r>
         <w:t>Рисунок А</w:t>
       </w:r>
@@ -12667,7 +12671,7 @@
       <w:r>
         <w:t>1 – Диаграмма вариантов использования</w:t>
       </w:r>
-      <w:bookmarkEnd w:id="61"/>
+      <w:bookmarkEnd w:id="63"/>
     </w:p>
     <w:p>
       <w:pPr>
@@ -12681,7 +12685,7 @@
           <w:lang w:val="be-BY"/>
         </w:rPr>
       </w:pPr>
-      <w:bookmarkStart w:id="62" w:name="_Toc120408421"/>
+      <w:bookmarkStart w:id="64" w:name="_Toc120408421"/>
       <w:r>
         <w:lastRenderedPageBreak/>
         <w:t>ПРИЛОЖЕНИ</w:t>
@@ -12708,7 +12712,7 @@
         </w:rPr>
         <w:t>Техническое задание</w:t>
       </w:r>
-      <w:bookmarkEnd w:id="62"/>
+      <w:bookmarkEnd w:id="64"/>
     </w:p>
     <w:p>
       <w:pPr>
@@ -12720,17 +12724,17 @@
         <w:spacing w:line="264" w:lineRule="auto"/>
         <w:ind w:firstLine="709"/>
       </w:pPr>
-      <w:bookmarkStart w:id="63" w:name="_Toc10533019"/>
-      <w:bookmarkStart w:id="64" w:name="_Toc10614717"/>
-      <w:bookmarkStart w:id="65" w:name="_Toc75176716"/>
-      <w:bookmarkStart w:id="66" w:name="_Toc86845986"/>
-      <w:bookmarkStart w:id="67" w:name="_Toc88421883"/>
-      <w:bookmarkStart w:id="68" w:name="_Toc89289007"/>
-      <w:bookmarkStart w:id="69" w:name="_Toc89381900"/>
-      <w:bookmarkStart w:id="70" w:name="_Toc118380320"/>
-      <w:bookmarkStart w:id="71" w:name="_Toc118461000"/>
-      <w:bookmarkStart w:id="72" w:name="_Toc120391947"/>
-      <w:bookmarkStart w:id="73" w:name="_Toc120408422"/>
+      <w:bookmarkStart w:id="65" w:name="_Toc10533019"/>
+      <w:bookmarkStart w:id="66" w:name="_Toc10614717"/>
+      <w:bookmarkStart w:id="67" w:name="_Toc75176716"/>
+      <w:bookmarkStart w:id="68" w:name="_Toc86845986"/>
+      <w:bookmarkStart w:id="69" w:name="_Toc88421883"/>
+      <w:bookmarkStart w:id="70" w:name="_Toc89289007"/>
+      <w:bookmarkStart w:id="71" w:name="_Toc89381900"/>
+      <w:bookmarkStart w:id="72" w:name="_Toc118380320"/>
+      <w:bookmarkStart w:id="73" w:name="_Toc118461000"/>
+      <w:bookmarkStart w:id="74" w:name="_Toc120391947"/>
+      <w:bookmarkStart w:id="75" w:name="_Toc120408422"/>
       <w:r>
         <w:rPr>
           <w:lang w:val="ru-RU"/>
@@ -12740,8 +12744,6 @@
       <w:r>
         <w:t xml:space="preserve"> Введение</w:t>
       </w:r>
-      <w:bookmarkEnd w:id="63"/>
-      <w:bookmarkEnd w:id="64"/>
       <w:bookmarkEnd w:id="65"/>
       <w:bookmarkEnd w:id="66"/>
       <w:bookmarkEnd w:id="67"/>
@@ -12751,6 +12753,8 @@
       <w:bookmarkEnd w:id="71"/>
       <w:bookmarkEnd w:id="72"/>
       <w:bookmarkEnd w:id="73"/>
+      <w:bookmarkEnd w:id="74"/>
+      <w:bookmarkEnd w:id="75"/>
     </w:p>
     <w:p>
       <w:pPr>
@@ -12760,15 +12764,15 @@
           <w:shd w:val="clear" w:color="auto" w:fill="FFFFFF"/>
         </w:rPr>
       </w:pPr>
-      <w:bookmarkStart w:id="74" w:name="_Toc10533020"/>
-      <w:bookmarkStart w:id="75" w:name="_Toc10614718"/>
-      <w:bookmarkStart w:id="76" w:name="_Toc75176717"/>
-      <w:bookmarkStart w:id="77" w:name="_Toc86845987"/>
-      <w:bookmarkStart w:id="78" w:name="_Toc88421884"/>
-      <w:bookmarkStart w:id="79" w:name="_Toc89289008"/>
-      <w:bookmarkStart w:id="80" w:name="_Toc89381901"/>
-      <w:bookmarkStart w:id="81" w:name="_Toc118380321"/>
-      <w:bookmarkStart w:id="82" w:name="_Toc118461001"/>
+      <w:bookmarkStart w:id="76" w:name="_Toc10533020"/>
+      <w:bookmarkStart w:id="77" w:name="_Toc10614718"/>
+      <w:bookmarkStart w:id="78" w:name="_Toc75176717"/>
+      <w:bookmarkStart w:id="79" w:name="_Toc86845987"/>
+      <w:bookmarkStart w:id="80" w:name="_Toc88421884"/>
+      <w:bookmarkStart w:id="81" w:name="_Toc89289008"/>
+      <w:bookmarkStart w:id="82" w:name="_Toc89381901"/>
+      <w:bookmarkStart w:id="83" w:name="_Toc118380321"/>
+      <w:bookmarkStart w:id="84" w:name="_Toc118461001"/>
       <w:r>
         <w:t xml:space="preserve">Настоящее техническое задание распространяется на разработку </w:t>
       </w:r>
@@ -12801,8 +12805,8 @@
         <w:spacing w:line="264" w:lineRule="auto"/>
         <w:ind w:firstLine="709"/>
       </w:pPr>
-      <w:bookmarkStart w:id="83" w:name="_Toc120391948"/>
-      <w:bookmarkStart w:id="84" w:name="_Toc120408423"/>
+      <w:bookmarkStart w:id="85" w:name="_Toc120391948"/>
+      <w:bookmarkStart w:id="86" w:name="_Toc120408423"/>
       <w:r>
         <w:rPr>
           <w:lang w:val="ru-RU"/>
@@ -12812,8 +12816,6 @@
       <w:r>
         <w:t>1 Основания для разработки</w:t>
       </w:r>
-      <w:bookmarkEnd w:id="74"/>
-      <w:bookmarkEnd w:id="75"/>
       <w:bookmarkEnd w:id="76"/>
       <w:bookmarkEnd w:id="77"/>
       <w:bookmarkEnd w:id="78"/>
@@ -12823,6 +12825,8 @@
       <w:bookmarkEnd w:id="82"/>
       <w:bookmarkEnd w:id="83"/>
       <w:bookmarkEnd w:id="84"/>
+      <w:bookmarkEnd w:id="85"/>
+      <w:bookmarkEnd w:id="86"/>
     </w:p>
     <w:p>
       <w:pPr>
@@ -12906,17 +12910,17 @@
         <w:spacing w:line="264" w:lineRule="auto"/>
         <w:ind w:firstLine="709"/>
       </w:pPr>
-      <w:bookmarkStart w:id="85" w:name="_Toc10533021"/>
-      <w:bookmarkStart w:id="86" w:name="_Toc10614719"/>
-      <w:bookmarkStart w:id="87" w:name="_Toc75176718"/>
-      <w:bookmarkStart w:id="88" w:name="_Toc86845988"/>
-      <w:bookmarkStart w:id="89" w:name="_Toc88421885"/>
-      <w:bookmarkStart w:id="90" w:name="_Toc89289009"/>
-      <w:bookmarkStart w:id="91" w:name="_Toc89381902"/>
-      <w:bookmarkStart w:id="92" w:name="_Toc118380322"/>
-      <w:bookmarkStart w:id="93" w:name="_Toc118461002"/>
-      <w:bookmarkStart w:id="94" w:name="_Toc120391949"/>
-      <w:bookmarkStart w:id="95" w:name="_Toc120408424"/>
+      <w:bookmarkStart w:id="87" w:name="_Toc10533021"/>
+      <w:bookmarkStart w:id="88" w:name="_Toc10614719"/>
+      <w:bookmarkStart w:id="89" w:name="_Toc75176718"/>
+      <w:bookmarkStart w:id="90" w:name="_Toc86845988"/>
+      <w:bookmarkStart w:id="91" w:name="_Toc88421885"/>
+      <w:bookmarkStart w:id="92" w:name="_Toc89289009"/>
+      <w:bookmarkStart w:id="93" w:name="_Toc89381902"/>
+      <w:bookmarkStart w:id="94" w:name="_Toc118380322"/>
+      <w:bookmarkStart w:id="95" w:name="_Toc118461002"/>
+      <w:bookmarkStart w:id="96" w:name="_Toc120391949"/>
+      <w:bookmarkStart w:id="97" w:name="_Toc120408424"/>
       <w:r>
         <w:rPr>
           <w:lang w:val="ru-RU"/>
@@ -12926,8 +12930,6 @@
       <w:r>
         <w:t>2 Назначение разработки</w:t>
       </w:r>
-      <w:bookmarkEnd w:id="85"/>
-      <w:bookmarkEnd w:id="86"/>
       <w:bookmarkEnd w:id="87"/>
       <w:bookmarkEnd w:id="88"/>
       <w:bookmarkEnd w:id="89"/>
@@ -12937,6 +12939,8 @@
       <w:bookmarkEnd w:id="93"/>
       <w:bookmarkEnd w:id="94"/>
       <w:bookmarkEnd w:id="95"/>
+      <w:bookmarkEnd w:id="96"/>
+      <w:bookmarkEnd w:id="97"/>
     </w:p>
     <w:p>
       <w:pPr>
@@ -12948,17 +12952,17 @@
         <w:spacing w:line="264" w:lineRule="auto"/>
         <w:ind w:firstLine="709"/>
       </w:pPr>
-      <w:bookmarkStart w:id="96" w:name="_Toc10533022"/>
-      <w:bookmarkStart w:id="97" w:name="_Toc10614720"/>
-      <w:bookmarkStart w:id="98" w:name="_Toc75176719"/>
-      <w:bookmarkStart w:id="99" w:name="_Toc86845989"/>
-      <w:bookmarkStart w:id="100" w:name="_Toc88421886"/>
-      <w:bookmarkStart w:id="101" w:name="_Toc89289010"/>
-      <w:bookmarkStart w:id="102" w:name="_Toc89381903"/>
-      <w:bookmarkStart w:id="103" w:name="_Toc118380323"/>
-      <w:bookmarkStart w:id="104" w:name="_Toc118461003"/>
-      <w:bookmarkStart w:id="105" w:name="_Toc120391950"/>
-      <w:bookmarkStart w:id="106" w:name="_Toc120408425"/>
+      <w:bookmarkStart w:id="98" w:name="_Toc10533022"/>
+      <w:bookmarkStart w:id="99" w:name="_Toc10614720"/>
+      <w:bookmarkStart w:id="100" w:name="_Toc75176719"/>
+      <w:bookmarkStart w:id="101" w:name="_Toc86845989"/>
+      <w:bookmarkStart w:id="102" w:name="_Toc88421886"/>
+      <w:bookmarkStart w:id="103" w:name="_Toc89289010"/>
+      <w:bookmarkStart w:id="104" w:name="_Toc89381903"/>
+      <w:bookmarkStart w:id="105" w:name="_Toc118380323"/>
+      <w:bookmarkStart w:id="106" w:name="_Toc118461003"/>
+      <w:bookmarkStart w:id="107" w:name="_Toc120391950"/>
+      <w:bookmarkStart w:id="108" w:name="_Toc120408425"/>
       <w:r>
         <w:rPr>
           <w:lang w:val="ru-RU"/>
@@ -12968,8 +12972,6 @@
       <w:r>
         <w:t>2.1 Функциональное назначение</w:t>
       </w:r>
-      <w:bookmarkEnd w:id="96"/>
-      <w:bookmarkEnd w:id="97"/>
       <w:bookmarkEnd w:id="98"/>
       <w:bookmarkEnd w:id="99"/>
       <w:bookmarkEnd w:id="100"/>
@@ -12979,6 +12981,8 @@
       <w:bookmarkEnd w:id="104"/>
       <w:bookmarkEnd w:id="105"/>
       <w:bookmarkEnd w:id="106"/>
+      <w:bookmarkEnd w:id="107"/>
+      <w:bookmarkEnd w:id="108"/>
     </w:p>
     <w:p>
       <w:pPr>
@@ -13017,15 +13021,15 @@
       <w:pPr>
         <w:spacing w:line="276" w:lineRule="auto"/>
       </w:pPr>
-      <w:bookmarkStart w:id="107" w:name="_Toc10533023"/>
-      <w:bookmarkStart w:id="108" w:name="_Toc10614721"/>
-      <w:bookmarkStart w:id="109" w:name="_Toc75176720"/>
-      <w:bookmarkStart w:id="110" w:name="_Toc86845990"/>
-      <w:bookmarkStart w:id="111" w:name="_Toc88421887"/>
-      <w:bookmarkStart w:id="112" w:name="_Toc89289011"/>
-      <w:bookmarkStart w:id="113" w:name="_Toc89381904"/>
-      <w:bookmarkStart w:id="114" w:name="_Toc118380324"/>
-      <w:bookmarkStart w:id="115" w:name="_Toc118461004"/>
+      <w:bookmarkStart w:id="109" w:name="_Toc10533023"/>
+      <w:bookmarkStart w:id="110" w:name="_Toc10614721"/>
+      <w:bookmarkStart w:id="111" w:name="_Toc75176720"/>
+      <w:bookmarkStart w:id="112" w:name="_Toc86845990"/>
+      <w:bookmarkStart w:id="113" w:name="_Toc88421887"/>
+      <w:bookmarkStart w:id="114" w:name="_Toc89289011"/>
+      <w:bookmarkStart w:id="115" w:name="_Toc89381904"/>
+      <w:bookmarkStart w:id="116" w:name="_Toc118380324"/>
+      <w:bookmarkStart w:id="117" w:name="_Toc118461004"/>
       <w:r>
         <w:t>Эксплуатационное</w:t>
       </w:r>
@@ -13043,8 +13047,8 @@
         <w:spacing w:line="264" w:lineRule="auto"/>
         <w:ind w:firstLine="709"/>
       </w:pPr>
-      <w:bookmarkStart w:id="116" w:name="_Toc120391951"/>
-      <w:bookmarkStart w:id="117" w:name="_Toc120408426"/>
+      <w:bookmarkStart w:id="118" w:name="_Toc120391951"/>
+      <w:bookmarkStart w:id="119" w:name="_Toc120408426"/>
       <w:r>
         <w:rPr>
           <w:lang w:val="ru-RU"/>
@@ -13054,8 +13058,6 @@
       <w:r>
         <w:t>3 Требования к программе</w:t>
       </w:r>
-      <w:bookmarkEnd w:id="107"/>
-      <w:bookmarkEnd w:id="108"/>
       <w:bookmarkEnd w:id="109"/>
       <w:bookmarkEnd w:id="110"/>
       <w:bookmarkEnd w:id="111"/>
@@ -13065,6 +13067,8 @@
       <w:bookmarkEnd w:id="115"/>
       <w:bookmarkEnd w:id="116"/>
       <w:bookmarkEnd w:id="117"/>
+      <w:bookmarkEnd w:id="118"/>
+      <w:bookmarkEnd w:id="119"/>
     </w:p>
     <w:p>
       <w:pPr>
@@ -13075,33 +13079,33 @@
         </w:numPr>
         <w:ind w:firstLine="709"/>
       </w:pPr>
-      <w:bookmarkStart w:id="118" w:name="_Toc86845991"/>
-      <w:bookmarkStart w:id="119" w:name="_Toc88421888"/>
-      <w:bookmarkStart w:id="120" w:name="_Toc89289012"/>
-      <w:bookmarkStart w:id="121" w:name="_Toc89381905"/>
-      <w:bookmarkStart w:id="122" w:name="_Toc120391952"/>
-      <w:bookmarkStart w:id="123" w:name="_Toc120408427"/>
+      <w:bookmarkStart w:id="120" w:name="_Toc86845991"/>
+      <w:bookmarkStart w:id="121" w:name="_Toc88421888"/>
+      <w:bookmarkStart w:id="122" w:name="_Toc89289012"/>
+      <w:bookmarkStart w:id="123" w:name="_Toc89381905"/>
+      <w:bookmarkStart w:id="124" w:name="_Toc120391952"/>
+      <w:bookmarkStart w:id="125" w:name="_Toc120408427"/>
       <w:r>
         <w:t>Б</w:t>
       </w:r>
       <w:r>
         <w:t>3.1 Требования к функциональным характеристикам</w:t>
       </w:r>
-      <w:bookmarkEnd w:id="118"/>
-      <w:bookmarkEnd w:id="119"/>
       <w:bookmarkEnd w:id="120"/>
       <w:bookmarkEnd w:id="121"/>
       <w:bookmarkEnd w:id="122"/>
       <w:bookmarkEnd w:id="123"/>
+      <w:bookmarkEnd w:id="124"/>
+      <w:bookmarkEnd w:id="125"/>
     </w:p>
     <w:p>
       <w:pPr>
         <w:spacing w:line="276" w:lineRule="auto"/>
       </w:pPr>
-      <w:bookmarkStart w:id="124" w:name="_Toc86845996"/>
-      <w:bookmarkStart w:id="125" w:name="_Toc88421893"/>
-      <w:bookmarkStart w:id="126" w:name="_Toc89289017"/>
-      <w:bookmarkStart w:id="127" w:name="_Toc89381910"/>
+      <w:bookmarkStart w:id="126" w:name="_Toc86845996"/>
+      <w:bookmarkStart w:id="127" w:name="_Toc88421893"/>
+      <w:bookmarkStart w:id="128" w:name="_Toc89289017"/>
+      <w:bookmarkStart w:id="129" w:name="_Toc89381910"/>
       <w:r>
         <w:t>В системе должны быть реализованы уровни доступа к информации под следующими ролями: Администратор, Система.</w:t>
       </w:r>
@@ -13123,20 +13127,20 @@
         </w:numPr>
         <w:ind w:left="709"/>
       </w:pPr>
-      <w:bookmarkStart w:id="128" w:name="_Toc120391953"/>
-      <w:bookmarkStart w:id="129" w:name="_Toc120408428"/>
+      <w:bookmarkStart w:id="130" w:name="_Toc120391953"/>
+      <w:bookmarkStart w:id="131" w:name="_Toc120408428"/>
       <w:r>
         <w:t>Б</w:t>
       </w:r>
       <w:r>
         <w:t>3.2 Требования к надежности</w:t>
       </w:r>
-      <w:bookmarkEnd w:id="124"/>
-      <w:bookmarkEnd w:id="125"/>
       <w:bookmarkEnd w:id="126"/>
       <w:bookmarkEnd w:id="127"/>
       <w:bookmarkEnd w:id="128"/>
       <w:bookmarkEnd w:id="129"/>
+      <w:bookmarkEnd w:id="130"/>
+      <w:bookmarkEnd w:id="131"/>
     </w:p>
     <w:p>
       <w:pPr>
@@ -13150,7 +13154,7 @@
           <w:bCs/>
         </w:rPr>
       </w:pPr>
-      <w:bookmarkStart w:id="130" w:name="_Hlk86956353"/>
+      <w:bookmarkStart w:id="132" w:name="_Hlk86956353"/>
       <w:r>
         <w:rPr>
           <w:bCs/>
@@ -13213,8 +13217,8 @@
           <w:bCs/>
         </w:rPr>
       </w:pPr>
-      <w:bookmarkStart w:id="131" w:name="_Hlk86956417"/>
-      <w:bookmarkEnd w:id="130"/>
+      <w:bookmarkStart w:id="133" w:name="_Hlk86956417"/>
+      <w:bookmarkEnd w:id="132"/>
       <w:r>
         <w:rPr>
           <w:bCs/>
@@ -13239,7 +13243,7 @@
         </w:rPr>
         <w:t>.</w:t>
       </w:r>
-      <w:bookmarkEnd w:id="131"/>
+      <w:bookmarkEnd w:id="133"/>
     </w:p>
     <w:p>
       <w:pPr>
@@ -13250,24 +13254,24 @@
         </w:numPr>
         <w:ind w:left="709"/>
       </w:pPr>
-      <w:bookmarkStart w:id="132" w:name="_Toc86845997"/>
-      <w:bookmarkStart w:id="133" w:name="_Toc88421894"/>
-      <w:bookmarkStart w:id="134" w:name="_Toc89289018"/>
-      <w:bookmarkStart w:id="135" w:name="_Toc89381911"/>
-      <w:bookmarkStart w:id="136" w:name="_Toc120391954"/>
-      <w:bookmarkStart w:id="137" w:name="_Toc120408429"/>
+      <w:bookmarkStart w:id="134" w:name="_Toc86845997"/>
+      <w:bookmarkStart w:id="135" w:name="_Toc88421894"/>
+      <w:bookmarkStart w:id="136" w:name="_Toc89289018"/>
+      <w:bookmarkStart w:id="137" w:name="_Toc89381911"/>
+      <w:bookmarkStart w:id="138" w:name="_Toc120391954"/>
+      <w:bookmarkStart w:id="139" w:name="_Toc120408429"/>
       <w:r>
         <w:t>Б</w:t>
       </w:r>
       <w:r>
         <w:t>3.3 Условия эксплуатации</w:t>
       </w:r>
-      <w:bookmarkEnd w:id="132"/>
-      <w:bookmarkEnd w:id="133"/>
       <w:bookmarkEnd w:id="134"/>
       <w:bookmarkEnd w:id="135"/>
       <w:bookmarkEnd w:id="136"/>
       <w:bookmarkEnd w:id="137"/>
+      <w:bookmarkEnd w:id="138"/>
+      <w:bookmarkEnd w:id="139"/>
     </w:p>
     <w:p>
       <w:pPr>
@@ -13328,12 +13332,12 @@
           <w:lang w:val="x-none"/>
         </w:rPr>
       </w:pPr>
-      <w:bookmarkStart w:id="138" w:name="_Toc86845998"/>
-      <w:bookmarkStart w:id="139" w:name="_Toc88421895"/>
-      <w:bookmarkStart w:id="140" w:name="_Toc89289019"/>
-      <w:bookmarkStart w:id="141" w:name="_Toc89381912"/>
-      <w:bookmarkStart w:id="142" w:name="_Toc120391955"/>
-      <w:bookmarkStart w:id="143" w:name="_Toc120408430"/>
+      <w:bookmarkStart w:id="140" w:name="_Toc86845998"/>
+      <w:bookmarkStart w:id="141" w:name="_Toc88421895"/>
+      <w:bookmarkStart w:id="142" w:name="_Toc89289019"/>
+      <w:bookmarkStart w:id="143" w:name="_Toc89381912"/>
+      <w:bookmarkStart w:id="144" w:name="_Toc120391955"/>
+      <w:bookmarkStart w:id="145" w:name="_Toc120408430"/>
       <w:r>
         <w:br w:type="page"/>
       </w:r>
@@ -13360,12 +13364,12 @@
       <w:r>
         <w:t xml:space="preserve"> параметрам технических средств</w:t>
       </w:r>
-      <w:bookmarkEnd w:id="138"/>
-      <w:bookmarkEnd w:id="139"/>
       <w:bookmarkEnd w:id="140"/>
       <w:bookmarkEnd w:id="141"/>
       <w:bookmarkEnd w:id="142"/>
       <w:bookmarkEnd w:id="143"/>
+      <w:bookmarkEnd w:id="144"/>
+      <w:bookmarkEnd w:id="145"/>
     </w:p>
     <w:p>
       <w:pPr>
@@ -13374,10 +13378,10 @@
           <w:szCs w:val="27"/>
         </w:rPr>
       </w:pPr>
-      <w:bookmarkStart w:id="144" w:name="_Toc86845999"/>
-      <w:bookmarkStart w:id="145" w:name="_Toc88421896"/>
-      <w:bookmarkStart w:id="146" w:name="_Toc89289020"/>
-      <w:bookmarkStart w:id="147" w:name="_Toc89381913"/>
+      <w:bookmarkStart w:id="146" w:name="_Toc86845999"/>
+      <w:bookmarkStart w:id="147" w:name="_Toc88421896"/>
+      <w:bookmarkStart w:id="148" w:name="_Toc89289020"/>
+      <w:bookmarkStart w:id="149" w:name="_Toc89381913"/>
       <w:r>
         <w:rPr>
           <w:color w:val="000000"/>
@@ -13492,20 +13496,20 @@
         </w:numPr>
         <w:ind w:firstLine="709"/>
       </w:pPr>
-      <w:bookmarkStart w:id="148" w:name="_Toc120391956"/>
-      <w:bookmarkStart w:id="149" w:name="_Toc120408431"/>
+      <w:bookmarkStart w:id="150" w:name="_Toc120391956"/>
+      <w:bookmarkStart w:id="151" w:name="_Toc120408431"/>
       <w:r>
         <w:t>Б</w:t>
       </w:r>
       <w:r>
         <w:t>3.5 Требования к информационной и программной совместимости</w:t>
       </w:r>
-      <w:bookmarkEnd w:id="144"/>
-      <w:bookmarkEnd w:id="145"/>
       <w:bookmarkEnd w:id="146"/>
       <w:bookmarkEnd w:id="147"/>
       <w:bookmarkEnd w:id="148"/>
       <w:bookmarkEnd w:id="149"/>
+      <w:bookmarkEnd w:id="150"/>
+      <w:bookmarkEnd w:id="151"/>
     </w:p>
     <w:p>
       <w:pPr>
@@ -13592,24 +13596,24 @@
         </w:numPr>
         <w:ind w:firstLine="709"/>
       </w:pPr>
-      <w:bookmarkStart w:id="150" w:name="_Toc86846000"/>
-      <w:bookmarkStart w:id="151" w:name="_Toc88421897"/>
-      <w:bookmarkStart w:id="152" w:name="_Toc89289021"/>
-      <w:bookmarkStart w:id="153" w:name="_Toc89381914"/>
-      <w:bookmarkStart w:id="154" w:name="_Toc120391957"/>
-      <w:bookmarkStart w:id="155" w:name="_Toc120408432"/>
+      <w:bookmarkStart w:id="152" w:name="_Toc86846000"/>
+      <w:bookmarkStart w:id="153" w:name="_Toc88421897"/>
+      <w:bookmarkStart w:id="154" w:name="_Toc89289021"/>
+      <w:bookmarkStart w:id="155" w:name="_Toc89381914"/>
+      <w:bookmarkStart w:id="156" w:name="_Toc120391957"/>
+      <w:bookmarkStart w:id="157" w:name="_Toc120408432"/>
       <w:r>
         <w:t>Б</w:t>
       </w:r>
       <w:r>
         <w:t>3.6 Требования к маркировке и упаковке</w:t>
       </w:r>
-      <w:bookmarkEnd w:id="150"/>
-      <w:bookmarkEnd w:id="151"/>
       <w:bookmarkEnd w:id="152"/>
       <w:bookmarkEnd w:id="153"/>
       <w:bookmarkEnd w:id="154"/>
       <w:bookmarkEnd w:id="155"/>
+      <w:bookmarkEnd w:id="156"/>
+      <w:bookmarkEnd w:id="157"/>
     </w:p>
     <w:p>
       <w:pPr>
@@ -13630,17 +13634,17 @@
         <w:spacing w:line="264" w:lineRule="auto"/>
         <w:ind w:firstLine="709"/>
       </w:pPr>
-      <w:bookmarkStart w:id="156" w:name="_Toc10533024"/>
-      <w:bookmarkStart w:id="157" w:name="_Toc10614722"/>
-      <w:bookmarkStart w:id="158" w:name="_Toc75176721"/>
-      <w:bookmarkStart w:id="159" w:name="_Toc86846001"/>
-      <w:bookmarkStart w:id="160" w:name="_Toc88421898"/>
-      <w:bookmarkStart w:id="161" w:name="_Toc89289022"/>
-      <w:bookmarkStart w:id="162" w:name="_Toc89381915"/>
-      <w:bookmarkStart w:id="163" w:name="_Toc118380325"/>
-      <w:bookmarkStart w:id="164" w:name="_Toc118461005"/>
-      <w:bookmarkStart w:id="165" w:name="_Toc120391958"/>
-      <w:bookmarkStart w:id="166" w:name="_Toc120408433"/>
+      <w:bookmarkStart w:id="158" w:name="_Toc10533024"/>
+      <w:bookmarkStart w:id="159" w:name="_Toc10614722"/>
+      <w:bookmarkStart w:id="160" w:name="_Toc75176721"/>
+      <w:bookmarkStart w:id="161" w:name="_Toc86846001"/>
+      <w:bookmarkStart w:id="162" w:name="_Toc88421898"/>
+      <w:bookmarkStart w:id="163" w:name="_Toc89289022"/>
+      <w:bookmarkStart w:id="164" w:name="_Toc89381915"/>
+      <w:bookmarkStart w:id="165" w:name="_Toc118380325"/>
+      <w:bookmarkStart w:id="166" w:name="_Toc118461005"/>
+      <w:bookmarkStart w:id="167" w:name="_Toc120391958"/>
+      <w:bookmarkStart w:id="168" w:name="_Toc120408433"/>
       <w:r>
         <w:rPr>
           <w:lang w:val="ru-RU"/>
@@ -13650,8 +13654,6 @@
       <w:r>
         <w:t>4 Требования к программной документации</w:t>
       </w:r>
-      <w:bookmarkEnd w:id="156"/>
-      <w:bookmarkEnd w:id="157"/>
       <w:bookmarkEnd w:id="158"/>
       <w:bookmarkEnd w:id="159"/>
       <w:bookmarkEnd w:id="160"/>
@@ -13661,6 +13663,8 @@
       <w:bookmarkEnd w:id="164"/>
       <w:bookmarkEnd w:id="165"/>
       <w:bookmarkEnd w:id="166"/>
+      <w:bookmarkEnd w:id="167"/>
+      <w:bookmarkEnd w:id="168"/>
     </w:p>
     <w:p>
       <w:pPr>
@@ -13717,17 +13721,17 @@
         <w:spacing w:line="264" w:lineRule="auto"/>
         <w:ind w:firstLine="709"/>
       </w:pPr>
-      <w:bookmarkStart w:id="167" w:name="_Toc10533025"/>
-      <w:bookmarkStart w:id="168" w:name="_Toc10614723"/>
-      <w:bookmarkStart w:id="169" w:name="_Toc75176722"/>
-      <w:bookmarkStart w:id="170" w:name="_Toc86846002"/>
-      <w:bookmarkStart w:id="171" w:name="_Toc88421899"/>
-      <w:bookmarkStart w:id="172" w:name="_Toc89289023"/>
-      <w:bookmarkStart w:id="173" w:name="_Toc89381916"/>
-      <w:bookmarkStart w:id="174" w:name="_Toc118380326"/>
-      <w:bookmarkStart w:id="175" w:name="_Toc118461006"/>
-      <w:bookmarkStart w:id="176" w:name="_Toc120391959"/>
-      <w:bookmarkStart w:id="177" w:name="_Toc120408434"/>
+      <w:bookmarkStart w:id="169" w:name="_Toc10533025"/>
+      <w:bookmarkStart w:id="170" w:name="_Toc10614723"/>
+      <w:bookmarkStart w:id="171" w:name="_Toc75176722"/>
+      <w:bookmarkStart w:id="172" w:name="_Toc86846002"/>
+      <w:bookmarkStart w:id="173" w:name="_Toc88421899"/>
+      <w:bookmarkStart w:id="174" w:name="_Toc89289023"/>
+      <w:bookmarkStart w:id="175" w:name="_Toc89381916"/>
+      <w:bookmarkStart w:id="176" w:name="_Toc118380326"/>
+      <w:bookmarkStart w:id="177" w:name="_Toc118461006"/>
+      <w:bookmarkStart w:id="178" w:name="_Toc120391959"/>
+      <w:bookmarkStart w:id="179" w:name="_Toc120408434"/>
       <w:r>
         <w:rPr>
           <w:lang w:val="ru-RU"/>
@@ -13737,8 +13741,6 @@
       <w:r>
         <w:t>5 Технико-экономические показатели</w:t>
       </w:r>
-      <w:bookmarkEnd w:id="167"/>
-      <w:bookmarkEnd w:id="168"/>
       <w:bookmarkEnd w:id="169"/>
       <w:bookmarkEnd w:id="170"/>
       <w:bookmarkEnd w:id="171"/>
@@ -13748,6 +13750,8 @@
       <w:bookmarkEnd w:id="175"/>
       <w:bookmarkEnd w:id="176"/>
       <w:bookmarkEnd w:id="177"/>
+      <w:bookmarkEnd w:id="178"/>
+      <w:bookmarkEnd w:id="179"/>
     </w:p>
     <w:p>
       <w:pPr>
@@ -13787,17 +13791,17 @@
         <w:spacing w:line="264" w:lineRule="auto"/>
         <w:ind w:firstLine="709"/>
       </w:pPr>
-      <w:bookmarkStart w:id="178" w:name="_Toc10533026"/>
-      <w:bookmarkStart w:id="179" w:name="_Toc10614724"/>
-      <w:bookmarkStart w:id="180" w:name="_Toc75176723"/>
-      <w:bookmarkStart w:id="181" w:name="_Toc86846003"/>
-      <w:bookmarkStart w:id="182" w:name="_Toc88421900"/>
-      <w:bookmarkStart w:id="183" w:name="_Toc89289024"/>
-      <w:bookmarkStart w:id="184" w:name="_Toc89381917"/>
-      <w:bookmarkStart w:id="185" w:name="_Toc118380327"/>
-      <w:bookmarkStart w:id="186" w:name="_Toc118461007"/>
-      <w:bookmarkStart w:id="187" w:name="_Toc120391960"/>
-      <w:bookmarkStart w:id="188" w:name="_Toc120408435"/>
+      <w:bookmarkStart w:id="180" w:name="_Toc10533026"/>
+      <w:bookmarkStart w:id="181" w:name="_Toc10614724"/>
+      <w:bookmarkStart w:id="182" w:name="_Toc75176723"/>
+      <w:bookmarkStart w:id="183" w:name="_Toc86846003"/>
+      <w:bookmarkStart w:id="184" w:name="_Toc88421900"/>
+      <w:bookmarkStart w:id="185" w:name="_Toc89289024"/>
+      <w:bookmarkStart w:id="186" w:name="_Toc89381917"/>
+      <w:bookmarkStart w:id="187" w:name="_Toc118380327"/>
+      <w:bookmarkStart w:id="188" w:name="_Toc118461007"/>
+      <w:bookmarkStart w:id="189" w:name="_Toc120391960"/>
+      <w:bookmarkStart w:id="190" w:name="_Toc120408435"/>
       <w:r>
         <w:rPr>
           <w:lang w:val="ru-RU"/>
@@ -13807,8 +13811,6 @@
       <w:r>
         <w:t>6 Стадии и этапы разработки</w:t>
       </w:r>
-      <w:bookmarkEnd w:id="178"/>
-      <w:bookmarkEnd w:id="179"/>
       <w:bookmarkEnd w:id="180"/>
       <w:bookmarkEnd w:id="181"/>
       <w:bookmarkEnd w:id="182"/>
@@ -13818,6 +13820,8 @@
       <w:bookmarkEnd w:id="186"/>
       <w:bookmarkEnd w:id="187"/>
       <w:bookmarkEnd w:id="188"/>
+      <w:bookmarkEnd w:id="189"/>
+      <w:bookmarkEnd w:id="190"/>
       <w:r>
         <w:t xml:space="preserve"> </w:t>
       </w:r>
@@ -13925,13 +13929,13 @@
                 <w:szCs w:val="24"/>
               </w:rPr>
             </w:pPr>
-            <w:bookmarkStart w:id="189" w:name="_Toc10533027"/>
-            <w:bookmarkStart w:id="190" w:name="_Toc10614725"/>
-            <w:bookmarkStart w:id="191" w:name="_Toc75176724"/>
-            <w:bookmarkStart w:id="192" w:name="_Toc86846004"/>
-            <w:bookmarkStart w:id="193" w:name="_Toc88421901"/>
-            <w:bookmarkStart w:id="194" w:name="_Toc89289025"/>
-            <w:bookmarkStart w:id="195" w:name="_Toc89381918"/>
+            <w:bookmarkStart w:id="191" w:name="_Toc10533027"/>
+            <w:bookmarkStart w:id="192" w:name="_Toc10614725"/>
+            <w:bookmarkStart w:id="193" w:name="_Toc75176724"/>
+            <w:bookmarkStart w:id="194" w:name="_Toc86846004"/>
+            <w:bookmarkStart w:id="195" w:name="_Toc88421901"/>
+            <w:bookmarkStart w:id="196" w:name="_Toc89289025"/>
+            <w:bookmarkStart w:id="197" w:name="_Toc89381918"/>
             <w:r>
               <w:rPr>
                 <w:sz w:val="24"/>
@@ -14781,10 +14785,10 @@
         <w:spacing w:line="264" w:lineRule="auto"/>
         <w:ind w:firstLine="709"/>
       </w:pPr>
-      <w:bookmarkStart w:id="196" w:name="_Toc118380328"/>
-      <w:bookmarkStart w:id="197" w:name="_Toc118461008"/>
-      <w:bookmarkStart w:id="198" w:name="_Toc120391961"/>
-      <w:bookmarkStart w:id="199" w:name="_Toc120408436"/>
+      <w:bookmarkStart w:id="198" w:name="_Toc118380328"/>
+      <w:bookmarkStart w:id="199" w:name="_Toc118461008"/>
+      <w:bookmarkStart w:id="200" w:name="_Toc120391961"/>
+      <w:bookmarkStart w:id="201" w:name="_Toc120408436"/>
       <w:r>
         <w:rPr>
           <w:lang w:val="ru-RU"/>
@@ -14794,8 +14798,6 @@
       <w:r>
         <w:t>7 Порядок контроля и приёмки</w:t>
       </w:r>
-      <w:bookmarkEnd w:id="189"/>
-      <w:bookmarkEnd w:id="190"/>
       <w:bookmarkEnd w:id="191"/>
       <w:bookmarkEnd w:id="192"/>
       <w:bookmarkEnd w:id="193"/>
@@ -14805,6 +14807,8 @@
       <w:bookmarkEnd w:id="197"/>
       <w:bookmarkEnd w:id="198"/>
       <w:bookmarkEnd w:id="199"/>
+      <w:bookmarkEnd w:id="200"/>
+      <w:bookmarkEnd w:id="201"/>
     </w:p>
     <w:p>
       <w:pPr>
@@ -14903,7 +14907,7 @@
           <w:lang w:val="be-BY"/>
         </w:rPr>
       </w:pPr>
-      <w:bookmarkStart w:id="200" w:name="_Toc120408437"/>
+      <w:bookmarkStart w:id="202" w:name="_Toc120408437"/>
       <w:r>
         <w:lastRenderedPageBreak/>
         <w:t>ПРИЛОЖЕНИ</w:t>
@@ -14939,7 +14943,7 @@
         </w:rPr>
         <w:t>Сущность-связь</w:t>
       </w:r>
-      <w:bookmarkEnd w:id="200"/>
+      <w:bookmarkEnd w:id="202"/>
     </w:p>
     <w:p>
       <w:pPr>
@@ -15047,7 +15051,7 @@
           <w:lang w:val="be-BY"/>
         </w:rPr>
       </w:pPr>
-      <w:bookmarkStart w:id="201" w:name="_Toc120408438"/>
+      <w:bookmarkStart w:id="203" w:name="_Toc120408438"/>
       <w:r>
         <w:lastRenderedPageBreak/>
         <w:t>ПРИЛОЖЕНИ</w:t>
@@ -15083,13 +15087,14 @@
         </w:rPr>
         <w:t>Развёртывания</w:t>
       </w:r>
-      <w:bookmarkEnd w:id="201"/>
+      <w:bookmarkEnd w:id="203"/>
     </w:p>
     <w:p>
       <w:pPr>
         <w:ind w:firstLine="0"/>
         <w:jc w:val="center"/>
       </w:pPr>
+      <w:bookmarkStart w:id="204" w:name="_Hlk121663725"/>
       <w:r>
         <w:rPr>
           <w:noProof/>
@@ -15191,8 +15196,9 @@
           <w:lang w:val="be-BY"/>
         </w:rPr>
       </w:pPr>
-      <w:bookmarkStart w:id="202" w:name="_Toc120408439"/>
-      <w:bookmarkEnd w:id="60"/>
+      <w:bookmarkStart w:id="205" w:name="_Toc120408439"/>
+      <w:bookmarkEnd w:id="62"/>
+      <w:bookmarkEnd w:id="204"/>
       <w:r>
         <w:lastRenderedPageBreak/>
         <w:t>ПРИЛОЖЕНИ</w:t>
@@ -15221,7 +15227,7 @@
         </w:rPr>
         <w:t>Программа и методика испытаний</w:t>
       </w:r>
-      <w:bookmarkEnd w:id="202"/>
+      <w:bookmarkEnd w:id="205"/>
     </w:p>
     <w:p>
       <w:pPr>
@@ -16630,6 +16636,7 @@
                 <w:szCs w:val="20"/>
               </w:rPr>
             </w:pPr>
+            <w:bookmarkStart w:id="206" w:name="_Hlk121591709"/>
             <w:r>
               <w:rPr>
                 <w:sz w:val="20"/>
@@ -17154,7 +17161,7 @@
                 <w:szCs w:val="20"/>
                 <w:lang w:val="be-BY"/>
               </w:rPr>
-              <w:t>4</w:t>
+              <w:t>2</w:t>
             </w:r>
           </w:p>
         </w:tc>
@@ -17368,7 +17375,7 @@
                 <w:szCs w:val="20"/>
                 <w:lang w:val="be-BY"/>
               </w:rPr>
-              <w:t>5</w:t>
+              <w:t>3</w:t>
             </w:r>
           </w:p>
         </w:tc>
@@ -17573,7 +17580,7 @@
                 <w:szCs w:val="20"/>
                 <w:lang w:val="be-BY"/>
               </w:rPr>
-              <w:t>6</w:t>
+              <w:t>4</w:t>
             </w:r>
           </w:p>
         </w:tc>
@@ -17769,7 +17776,7 @@
                 <w:szCs w:val="20"/>
                 <w:lang w:val="be-BY"/>
               </w:rPr>
-              <w:t>7</w:t>
+              <w:t>5</w:t>
             </w:r>
           </w:p>
         </w:tc>
@@ -17983,7 +17990,7 @@
                 <w:szCs w:val="20"/>
                 <w:lang w:val="be-BY"/>
               </w:rPr>
-              <w:t>8</w:t>
+              <w:t>6</w:t>
             </w:r>
           </w:p>
         </w:tc>
@@ -18161,7 +18168,7 @@
                 <w:szCs w:val="20"/>
                 <w:lang w:val="be-BY"/>
               </w:rPr>
-              <w:t>9</w:t>
+              <w:t>7</w:t>
             </w:r>
           </w:p>
         </w:tc>
@@ -18339,7 +18346,7 @@
                 <w:szCs w:val="20"/>
                 <w:lang w:val="be-BY"/>
               </w:rPr>
-              <w:t>10</w:t>
+              <w:t>8</w:t>
             </w:r>
           </w:p>
         </w:tc>
@@ -18517,7 +18524,7 @@
                 <w:szCs w:val="20"/>
                 <w:lang w:val="be-BY"/>
               </w:rPr>
-              <w:t>12</w:t>
+              <w:t>9</w:t>
             </w:r>
           </w:p>
         </w:tc>
@@ -18681,7 +18688,9 @@
           <w:lang w:val="be-BY"/>
         </w:rPr>
       </w:pPr>
-      <w:bookmarkStart w:id="203" w:name="_Toc120408440"/>
+      <w:bookmarkStart w:id="207" w:name="_Toc120408440"/>
+      <w:bookmarkStart w:id="208" w:name="_Hlk121591728"/>
+      <w:bookmarkEnd w:id="206"/>
       <w:r>
         <w:lastRenderedPageBreak/>
         <w:t xml:space="preserve">ПРИЛОЖЕНИЕ </w:t>
@@ -18711,7 +18720,7 @@
         </w:rPr>
         <w:t xml:space="preserve"> тестирования</w:t>
       </w:r>
-      <w:bookmarkEnd w:id="203"/>
+      <w:bookmarkEnd w:id="207"/>
     </w:p>
     <w:p>
       <w:pPr>
@@ -20762,6 +20771,7 @@
           </w:p>
         </w:tc>
       </w:tr>
+      <w:bookmarkEnd w:id="208"/>
     </w:tbl>
     <w:p>
       <w:pPr>
@@ -20783,7 +20793,7 @@
           <w:lang w:val="be-BY"/>
         </w:rPr>
       </w:pPr>
-      <w:bookmarkStart w:id="204" w:name="_Toc120408441"/>
+      <w:bookmarkStart w:id="209" w:name="_Toc120408441"/>
       <w:r>
         <w:lastRenderedPageBreak/>
         <w:t>ПРИЛОЖЕНИ</w:t>
@@ -20812,7 +20822,7 @@
         </w:rPr>
         <w:t>Руководство оператора</w:t>
       </w:r>
-      <w:bookmarkEnd w:id="204"/>
+      <w:bookmarkEnd w:id="209"/>
     </w:p>
     <w:p>
       <w:pPr>
@@ -22106,7 +22116,7 @@
           <w:lang w:val="be-BY"/>
         </w:rPr>
       </w:pPr>
-      <w:bookmarkStart w:id="205" w:name="_Toc120408442"/>
+      <w:bookmarkStart w:id="210" w:name="_Toc120408442"/>
       <w:r>
         <w:lastRenderedPageBreak/>
         <w:t>ПРИЛОЖЕНИ</w:t>
@@ -22135,7 +22145,7 @@
         </w:rPr>
         <w:t>Содержание электронного носителя</w:t>
       </w:r>
-      <w:bookmarkEnd w:id="205"/>
+      <w:bookmarkEnd w:id="210"/>
     </w:p>
     <w:p>
       <w:pPr>
@@ -22258,6 +22268,7 @@
         </w:rPr>
         <w:t>_</w:t>
       </w:r>
+      <w:bookmarkStart w:id="211" w:name="_Hlk121591760"/>
       <w:r>
         <w:rPr>
           <w:bCs/>
@@ -22265,6 +22276,7 @@
         </w:rPr>
         <w:t>Сятковский</w:t>
       </w:r>
+      <w:bookmarkEnd w:id="211"/>
       <w:r>
         <w:rPr>
           <w:bCs/>
@@ -22333,15 +22345,23 @@
         <w:rPr>
           <w:bCs/>
         </w:rPr>
-        <w:t xml:space="preserve">Директория «PRG» содержит </w:t>
-      </w:r>
+        <w:t xml:space="preserve">Директория «PRG» </w:t>
+      </w:r>
+      <w:bookmarkStart w:id="212" w:name="_Hlk121592131"/>
       <w:r>
         <w:rPr>
           <w:bCs/>
+        </w:rPr>
+        <w:t xml:space="preserve">содержит </w:t>
+      </w:r>
+      <w:r>
+        <w:rPr>
+          <w:bCs/>
           <w:lang w:val="be-BY"/>
         </w:rPr>
         <w:t>исходные файлы программы</w:t>
       </w:r>
+      <w:bookmarkEnd w:id="212"/>
       <w:r>
         <w:rPr>
           <w:bCs/>
@@ -24441,7 +24461,13 @@
                                 <w:rPr>
                                   <w:sz w:val="18"/>
                                 </w:rPr>
-                                <w:t xml:space="preserve"> Н. </w:t>
+                                <w:t xml:space="preserve"> </w:t>
+                              </w:r>
+                              <w:r>
+                                <w:rPr>
+                                  <w:sz w:val="18"/>
+                                </w:rPr>
+                                <w:t xml:space="preserve">Н. </w:t>
                               </w:r>
                               <w:r>
                                 <w:rPr>

</xml_diff>